<commit_message>
Documentacion add MetaQuest2 completada
</commit_message>
<xml_diff>
--- a/Actividades Academicamente Dirigidas/AAD-MetaQuest2-Documentacion/AAD-Documentacion.docx
+++ b/Actividades Academicamente Dirigidas/AAD-MetaQuest2-Documentacion/AAD-Documentacion.docx
@@ -844,6 +844,12 @@
     </w:sdt>
     <w:sdt>
       <w:sdtPr>
+        <w:rPr>
+          <w:rFonts w:asciiTheme="minorHAnsi" w:eastAsiaTheme="minorEastAsia" w:hAnsiTheme="minorHAnsi" w:cstheme="minorBidi"/>
+          <w:color w:val="auto"/>
+          <w:sz w:val="22"/>
+          <w:szCs w:val="22"/>
+        </w:rPr>
         <w:id w:val="-1966883103"/>
         <w:docPartObj>
           <w:docPartGallery w:val="Table of Contents"/>
@@ -852,12 +858,8 @@
       </w:sdtPr>
       <w:sdtEndPr>
         <w:rPr>
-          <w:rFonts w:asciiTheme="minorHAnsi" w:eastAsiaTheme="minorEastAsia" w:hAnsiTheme="minorHAnsi" w:cstheme="minorBidi"/>
           <w:b/>
           <w:bCs/>
-          <w:color w:val="auto"/>
-          <w:sz w:val="22"/>
-          <w:szCs w:val="22"/>
         </w:rPr>
       </w:sdtEndPr>
       <w:sdtContent>
@@ -960,7 +962,7 @@
                 <w:sz w:val="32"/>
                 <w:szCs w:val="32"/>
               </w:rPr>
-              <w:t>3</w:t>
+              <w:t>2</w:t>
             </w:r>
             <w:r>
               <w:rPr>
@@ -1046,7 +1048,7 @@
                 <w:sz w:val="32"/>
                 <w:szCs w:val="32"/>
               </w:rPr>
-              <w:t>3</w:t>
+              <w:t>2</w:t>
             </w:r>
             <w:r>
               <w:rPr>
@@ -1132,7 +1134,7 @@
                 <w:sz w:val="32"/>
                 <w:szCs w:val="32"/>
               </w:rPr>
-              <w:t>3</w:t>
+              <w:t>2</w:t>
             </w:r>
             <w:r>
               <w:rPr>
@@ -1218,7 +1220,7 @@
                 <w:sz w:val="32"/>
                 <w:szCs w:val="32"/>
               </w:rPr>
-              <w:t>3</w:t>
+              <w:t>2</w:t>
             </w:r>
             <w:r>
               <w:rPr>
@@ -1267,11 +1269,9 @@
       <w:bookmarkEnd w:id="0"/>
     </w:p>
     <w:p>
-      <w:proofErr w:type="spellStart"/>
-      <w:r>
-        <w:t>adsadsadad</w:t>
-      </w:r>
-      <w:proofErr w:type="spellEnd"/>
+      <w:r>
+        <w:t>El proyecto consiste en una implementación básica para el movimiento de la cámara y el jugador por medio de las MetaQuest2 en un mapa.</w:t>
+      </w:r>
     </w:p>
     <w:p>
       <w:pPr>
@@ -1373,13 +1373,38 @@
       <w:bookmarkEnd w:id="2"/>
     </w:p>
     <w:p>
+      <w:pPr>
+        <w:jc w:val="both"/>
+      </w:pPr>
+      <w:r>
+        <w:t xml:space="preserve">Se ha decido usar un </w:t>
+      </w:r>
       <w:proofErr w:type="spellStart"/>
       <w:r>
-        <w:t>adsadsadssadqa</w:t>
+        <w:t>asset</w:t>
       </w:r>
       <w:proofErr w:type="spellEnd"/>
+      <w:r>
+        <w:t xml:space="preserve"> para la generación del mapa de la Unity store, el cual representa un pequeño poblado de temática medieval, en el cual podremos movernos por el lugar con los mandos de las </w:t>
+      </w:r>
+      <w:proofErr w:type="spellStart"/>
+      <w:r>
+        <w:t>M</w:t>
+      </w:r>
+      <w:r>
+        <w:t>eta</w:t>
+      </w:r>
+      <w:r>
+        <w:t>Q</w:t>
+      </w:r>
+      <w:r>
+        <w:t>uest</w:t>
+      </w:r>
+      <w:proofErr w:type="spellEnd"/>
+      <w:r>
+        <w:t xml:space="preserve"> así como girar la cámara con nuestra cabeza.</w:t>
+      </w:r>
     </w:p>
-    <w:p/>
     <w:p>
       <w:pPr>
         <w:pStyle w:val="Ttulo1"/>

</xml_diff>

<commit_message>
Añadido enlace repo a la documentacion AAD-2
</commit_message>
<xml_diff>
--- a/Actividades Academicamente Dirigidas/AAD-MetaQuest2-Documentacion/AAD-Documentacion.docx
+++ b/Actividades Academicamente Dirigidas/AAD-MetaQuest2-Documentacion/AAD-Documentacion.docx
@@ -1274,6 +1274,31 @@
       </w:r>
     </w:p>
     <w:p>
+      <w:r>
+        <w:t xml:space="preserve">Cabe añadir que para poder acceder al proyecto y dado su peso, dejamos aquí un enlace al repositorio: </w:t>
+      </w:r>
+      <w:hyperlink r:id="rId12" w:history="1">
+        <w:r>
+          <w:rPr>
+            <w:rStyle w:val="Hipervnculo"/>
+          </w:rPr>
+          <w:t>https://github.com/Sau</w:t>
+        </w:r>
+        <w:r>
+          <w:rPr>
+            <w:rStyle w:val="Hipervnculo"/>
+          </w:rPr>
+          <w:t>l</w:t>
+        </w:r>
+        <w:r>
+          <w:rPr>
+            <w:rStyle w:val="Hipervnculo"/>
+          </w:rPr>
+          <w:t>RC1/Programacion-de-Juegos/tree/main/Actividades%20Academicamente%20Dirigidas/AAD-MetaQuest2</w:t>
+        </w:r>
+      </w:hyperlink>
+    </w:p>
+    <w:p>
       <w:pPr>
         <w:pStyle w:val="Ttulo1"/>
       </w:pPr>
@@ -1388,6 +1413,7 @@
         <w:t xml:space="preserve"> para la generación del mapa de la Unity store, el cual representa un pequeño poblado de temática medieval, en el cual podremos movernos por el lugar con los mandos de las </w:t>
       </w:r>
       <w:proofErr w:type="spellStart"/>
+      <w:proofErr w:type="gramStart"/>
       <w:r>
         <w:t>M</w:t>
       </w:r>
@@ -1401,6 +1427,7 @@
         <w:t>uest</w:t>
       </w:r>
       <w:proofErr w:type="spellEnd"/>
+      <w:proofErr w:type="gramEnd"/>
       <w:r>
         <w:t xml:space="preserve"> así como girar la cámara con nuestra cabeza.</w:t>
       </w:r>
@@ -1430,7 +1457,7 @@
       <w:r>
         <w:t xml:space="preserve">Paquete Oculus Integration: </w:t>
       </w:r>
-      <w:hyperlink r:id="rId12" w:history="1">
+      <w:hyperlink r:id="rId13" w:history="1">
         <w:r>
           <w:rPr>
             <w:rStyle w:val="Hipervnculo"/>
@@ -2906,6 +2933,18 @@
       <w:shd w:val="clear" w:color="auto" w:fill="E1DFDD"/>
     </w:rPr>
   </w:style>
+  <w:style w:type="character" w:styleId="Hipervnculovisitado">
+    <w:name w:val="FollowedHyperlink"/>
+    <w:basedOn w:val="Fuentedeprrafopredeter"/>
+    <w:uiPriority w:val="99"/>
+    <w:semiHidden/>
+    <w:unhideWhenUsed/>
+    <w:rsid w:val="005E6B47"/>
+    <w:rPr>
+      <w:color w:val="96607D" w:themeColor="followedHyperlink"/>
+      <w:u w:val="single"/>
+    </w:rPr>
+  </w:style>
 </w:styles>
 </file>
 

</xml_diff>